<commit_message>
Esercizi ed appelli risolti e corretti
Ampliate tutte le categorie di esercizi
Aggiunte le soluzioni corrette a vari altri
Modificato ed esteso il foglio di riferimento per tutti gli esercizi
</commit_message>
<xml_diff>
--- a/Appelli Singoli/27-01-2020 Tema A Completo.docx
+++ b/Appelli Singoli/27-01-2020 Tema A Completo.docx
@@ -279,13 +279,39 @@
             <w:rPr>
               <w:rFonts w:ascii="Cambria Math" w:hAnsi="Cambria Math"/>
             </w:rPr>
-            <m:t>+</m:t>
-          </m:r>
+            <m:t>+20*40</m:t>
+          </m:r>
+          <m:sSub>
+            <m:sSubPr>
+              <m:ctrlPr>
+                <w:rPr>
+                  <w:rFonts w:ascii="Cambria Math" w:hAnsi="Cambria Math"/>
+                  <w:i/>
+                </w:rPr>
+              </m:ctrlPr>
+            </m:sSubPr>
+            <m:e>
+              <m:r>
+                <w:rPr>
+                  <w:rFonts w:ascii="Cambria Math" w:hAnsi="Cambria Math"/>
+                </w:rPr>
+                <m:t>x</m:t>
+              </m:r>
+            </m:e>
+            <m:sub>
+              <m:r>
+                <w:rPr>
+                  <w:rFonts w:ascii="Cambria Math" w:hAnsi="Cambria Math"/>
+                </w:rPr>
+                <m:t>RL</m:t>
+              </m:r>
+            </m:sub>
+          </m:sSub>
           <m:r>
             <w:rPr>
               <w:rFonts w:ascii="Cambria Math" w:hAnsi="Cambria Math"/>
             </w:rPr>
-            <m:t>20*40</m:t>
+            <m:t>+20*80</m:t>
           </m:r>
           <m:sSub>
             <m:sSubPr>
@@ -309,13 +335,7 @@
                 <w:rPr>
                   <w:rFonts w:ascii="Cambria Math" w:hAnsi="Cambria Math"/>
                 </w:rPr>
-                <m:t>R</m:t>
-              </m:r>
-              <m:r>
-                <w:rPr>
-                  <w:rFonts w:ascii="Cambria Math" w:hAnsi="Cambria Math"/>
-                </w:rPr>
-                <m:t>L</m:t>
+                <m:t>TR</m:t>
               </m:r>
             </m:sub>
           </m:sSub>
@@ -323,19 +343,71 @@
             <w:rPr>
               <w:rFonts w:ascii="Cambria Math" w:hAnsi="Cambria Math"/>
             </w:rPr>
-            <m:t>+20*</m:t>
-          </m:r>
+            <m:t>+20*80</m:t>
+          </m:r>
+          <m:sSub>
+            <m:sSubPr>
+              <m:ctrlPr>
+                <w:rPr>
+                  <w:rFonts w:ascii="Cambria Math" w:hAnsi="Cambria Math"/>
+                  <w:i/>
+                </w:rPr>
+              </m:ctrlPr>
+            </m:sSubPr>
+            <m:e>
+              <m:r>
+                <w:rPr>
+                  <w:rFonts w:ascii="Cambria Math" w:hAnsi="Cambria Math"/>
+                </w:rPr>
+                <m:t>x</m:t>
+              </m:r>
+            </m:e>
+            <m:sub>
+              <m:r>
+                <w:rPr>
+                  <w:rFonts w:ascii="Cambria Math" w:hAnsi="Cambria Math"/>
+                </w:rPr>
+                <m:t>TG</m:t>
+              </m:r>
+            </m:sub>
+          </m:sSub>
           <m:r>
             <w:rPr>
               <w:rFonts w:ascii="Cambria Math" w:hAnsi="Cambria Math"/>
             </w:rPr>
-            <m:t>8</m:t>
-          </m:r>
+            <m:t>+20*100</m:t>
+          </m:r>
+          <m:sSub>
+            <m:sSubPr>
+              <m:ctrlPr>
+                <w:rPr>
+                  <w:rFonts w:ascii="Cambria Math" w:hAnsi="Cambria Math"/>
+                  <w:i/>
+                </w:rPr>
+              </m:ctrlPr>
+            </m:sSubPr>
+            <m:e>
+              <m:r>
+                <w:rPr>
+                  <w:rFonts w:ascii="Cambria Math" w:hAnsi="Cambria Math"/>
+                </w:rPr>
+                <m:t>x</m:t>
+              </m:r>
+            </m:e>
+            <m:sub>
+              <m:r>
+                <w:rPr>
+                  <w:rFonts w:ascii="Cambria Math" w:hAnsi="Cambria Math"/>
+                </w:rPr>
+                <m:t>GG</m:t>
+              </m:r>
+            </m:sub>
+          </m:sSub>
           <m:r>
             <w:rPr>
               <w:rFonts w:ascii="Cambria Math" w:hAnsi="Cambria Math"/>
             </w:rPr>
-            <m:t>0</m:t>
+            <m:t>+20*100</m:t>
           </m:r>
           <m:sSub>
             <m:sSubPr>
@@ -359,13 +431,7 @@
                 <w:rPr>
                   <w:rFonts w:ascii="Cambria Math" w:hAnsi="Cambria Math"/>
                 </w:rPr>
-                <m:t>T</m:t>
-              </m:r>
-              <m:r>
-                <w:rPr>
-                  <w:rFonts w:ascii="Cambria Math" w:hAnsi="Cambria Math"/>
-                </w:rPr>
-                <m:t>R</m:t>
+                <m:t>GL</m:t>
               </m:r>
             </m:sub>
           </m:sSub>
@@ -373,139 +439,7 @@
             <w:rPr>
               <w:rFonts w:ascii="Cambria Math" w:hAnsi="Cambria Math"/>
             </w:rPr>
-            <m:t>+20*</m:t>
-          </m:r>
-          <m:r>
-            <w:rPr>
-              <w:rFonts w:ascii="Cambria Math" w:hAnsi="Cambria Math"/>
-            </w:rPr>
-            <m:t>8</m:t>
-          </m:r>
-          <m:r>
-            <w:rPr>
-              <w:rFonts w:ascii="Cambria Math" w:hAnsi="Cambria Math"/>
-            </w:rPr>
-            <m:t>0</m:t>
-          </m:r>
-          <m:sSub>
-            <m:sSubPr>
-              <m:ctrlPr>
-                <w:rPr>
-                  <w:rFonts w:ascii="Cambria Math" w:hAnsi="Cambria Math"/>
-                  <w:i/>
-                </w:rPr>
-              </m:ctrlPr>
-            </m:sSubPr>
-            <m:e>
-              <m:r>
-                <w:rPr>
-                  <w:rFonts w:ascii="Cambria Math" w:hAnsi="Cambria Math"/>
-                </w:rPr>
-                <m:t>x</m:t>
-              </m:r>
-            </m:e>
-            <m:sub>
-              <m:r>
-                <w:rPr>
-                  <w:rFonts w:ascii="Cambria Math" w:hAnsi="Cambria Math"/>
-                </w:rPr>
-                <m:t>TG</m:t>
-              </m:r>
-            </m:sub>
-          </m:sSub>
-          <m:r>
-            <w:rPr>
-              <w:rFonts w:ascii="Cambria Math" w:hAnsi="Cambria Math"/>
-            </w:rPr>
-            <m:t>+20*</m:t>
-          </m:r>
-          <m:r>
-            <w:rPr>
-              <w:rFonts w:ascii="Cambria Math" w:hAnsi="Cambria Math"/>
-            </w:rPr>
-            <m:t>100</m:t>
-          </m:r>
-          <m:sSub>
-            <m:sSubPr>
-              <m:ctrlPr>
-                <w:rPr>
-                  <w:rFonts w:ascii="Cambria Math" w:hAnsi="Cambria Math"/>
-                  <w:i/>
-                </w:rPr>
-              </m:ctrlPr>
-            </m:sSubPr>
-            <m:e>
-              <m:r>
-                <w:rPr>
-                  <w:rFonts w:ascii="Cambria Math" w:hAnsi="Cambria Math"/>
-                </w:rPr>
-                <m:t>x</m:t>
-              </m:r>
-            </m:e>
-            <m:sub>
-              <m:r>
-                <w:rPr>
-                  <w:rFonts w:ascii="Cambria Math" w:hAnsi="Cambria Math"/>
-                </w:rPr>
-                <m:t>GG</m:t>
-              </m:r>
-            </m:sub>
-          </m:sSub>
-          <m:r>
-            <w:rPr>
-              <w:rFonts w:ascii="Cambria Math" w:hAnsi="Cambria Math"/>
-            </w:rPr>
-            <m:t>+20*</m:t>
-          </m:r>
-          <m:r>
-            <w:rPr>
-              <w:rFonts w:ascii="Cambria Math" w:hAnsi="Cambria Math"/>
-            </w:rPr>
-            <m:t>100</m:t>
-          </m:r>
-          <m:sSub>
-            <m:sSubPr>
-              <m:ctrlPr>
-                <w:rPr>
-                  <w:rFonts w:ascii="Cambria Math" w:hAnsi="Cambria Math"/>
-                  <w:i/>
-                </w:rPr>
-              </m:ctrlPr>
-            </m:sSubPr>
-            <m:e>
-              <m:r>
-                <w:rPr>
-                  <w:rFonts w:ascii="Cambria Math" w:hAnsi="Cambria Math"/>
-                </w:rPr>
-                <m:t>x</m:t>
-              </m:r>
-            </m:e>
-            <m:sub>
-              <m:r>
-                <w:rPr>
-                  <w:rFonts w:ascii="Cambria Math" w:hAnsi="Cambria Math"/>
-                </w:rPr>
-                <m:t>GL</m:t>
-              </m:r>
-            </m:sub>
-          </m:sSub>
-          <m:r>
-            <w:rPr>
-              <w:rFonts w:ascii="Cambria Math" w:hAnsi="Cambria Math"/>
-            </w:rPr>
-            <m:t>+20*</m:t>
-          </m:r>
-          <m:r>
-            <w:rPr>
-              <w:rFonts w:ascii="Cambria Math" w:hAnsi="Cambria Math"/>
-            </w:rPr>
-            <m:t>3</m:t>
-          </m:r>
-          <m:r>
-            <w:rPr>
-              <w:rFonts w:ascii="Cambria Math" w:hAnsi="Cambria Math"/>
-            </w:rPr>
-            <m:t>0</m:t>
+            <m:t>+20*30</m:t>
           </m:r>
           <m:sSub>
             <m:sSubPr>
@@ -2065,13 +1999,7 @@
             <w:rPr>
               <w:rFonts w:ascii="Cambria Math" w:eastAsiaTheme="minorEastAsia" w:hAnsi="Cambria Math"/>
             </w:rPr>
-            <m:t>≥2+</m:t>
-          </m:r>
-          <m:r>
-            <w:rPr>
-              <w:rFonts w:ascii="Cambria Math" w:eastAsiaTheme="minorEastAsia" w:hAnsi="Cambria Math"/>
-            </w:rPr>
-            <m:t>w</m:t>
+            <m:t>≥2+w</m:t>
           </m:r>
         </m:oMath>
       </m:oMathPara>
@@ -2750,6 +2678,9 @@
     </w:p>
     <w:p>
       <w:r>
+        <w:rPr>
+          <w:noProof/>
+        </w:rPr>
         <w:lastRenderedPageBreak/>
         <w:drawing>
           <wp:anchor distT="0" distB="0" distL="114300" distR="114300" simplePos="0" relativeHeight="251658240" behindDoc="0" locked="0" layoutInCell="1" allowOverlap="1" wp14:anchorId="7761F132" wp14:editId="2C923508">
@@ -2804,6 +2735,9 @@
     </w:p>
     <w:p>
       <w:r>
+        <w:rPr>
+          <w:noProof/>
+        </w:rPr>
         <w:drawing>
           <wp:inline distT="0" distB="0" distL="0" distR="0" wp14:anchorId="76A63F1E" wp14:editId="1BDC98DA">
             <wp:extent cx="6120130" cy="3570605"/>
@@ -2843,6 +2777,9 @@
     </w:p>
     <w:p>
       <w:r>
+        <w:rPr>
+          <w:noProof/>
+        </w:rPr>
         <w:drawing>
           <wp:inline distT="0" distB="0" distL="0" distR="0" wp14:anchorId="7AFA0CFB" wp14:editId="4614A559">
             <wp:extent cx="6120130" cy="2834005"/>
@@ -2883,6 +2820,9 @@
     <w:p/>
     <w:p>
       <w:r>
+        <w:rPr>
+          <w:noProof/>
+        </w:rPr>
         <w:lastRenderedPageBreak/>
         <w:drawing>
           <wp:inline distT="0" distB="0" distL="0" distR="0" wp14:anchorId="4C17BB2D" wp14:editId="4F4ABE4D">
@@ -2924,6 +2864,9 @@
     <w:p/>
     <w:p>
       <w:r>
+        <w:rPr>
+          <w:noProof/>
+        </w:rPr>
         <w:drawing>
           <wp:inline distT="0" distB="0" distL="0" distR="0" wp14:anchorId="38849C05" wp14:editId="52622B81">
             <wp:extent cx="5936494" cy="1973751"/>
@@ -3083,6 +3026,9 @@
     <w:p/>
     <w:p>
       <w:r>
+        <w:rPr>
+          <w:noProof/>
+        </w:rPr>
         <w:lastRenderedPageBreak/>
         <w:drawing>
           <wp:inline distT="0" distB="0" distL="0" distR="0" wp14:anchorId="14F2EE22" wp14:editId="46A654EF">
@@ -3123,6 +3069,43 @@
     </w:p>
     <w:p>
       <w:r>
+        <w:drawing>
+          <wp:inline distT="0" distB="0" distL="0" distR="0" wp14:anchorId="6FF2029E" wp14:editId="10AC69BC">
+            <wp:extent cx="6120130" cy="2826385"/>
+            <wp:effectExtent l="0" t="0" r="0" b="0"/>
+            <wp:docPr id="11" name="Immagine 11"/>
+            <wp:cNvGraphicFramePr>
+              <a:graphicFrameLocks xmlns:a="http://schemas.openxmlformats.org/drawingml/2006/main" noChangeAspect="1"/>
+            </wp:cNvGraphicFramePr>
+            <a:graphic xmlns:a="http://schemas.openxmlformats.org/drawingml/2006/main">
+              <a:graphicData uri="http://schemas.openxmlformats.org/drawingml/2006/picture">
+                <pic:pic xmlns:pic="http://schemas.openxmlformats.org/drawingml/2006/picture">
+                  <pic:nvPicPr>
+                    <pic:cNvPr id="1" name=""/>
+                    <pic:cNvPicPr/>
+                  </pic:nvPicPr>
+                  <pic:blipFill>
+                    <a:blip r:embed="rId14"/>
+                    <a:stretch>
+                      <a:fillRect/>
+                    </a:stretch>
+                  </pic:blipFill>
+                  <pic:spPr>
+                    <a:xfrm>
+                      <a:off x="0" y="0"/>
+                      <a:ext cx="6120130" cy="2826385"/>
+                    </a:xfrm>
+                    <a:prstGeom prst="rect">
+                      <a:avLst/>
+                    </a:prstGeom>
+                  </pic:spPr>
+                </pic:pic>
+              </a:graphicData>
+            </a:graphic>
+          </wp:inline>
+        </w:drawing>
+      </w:r>
+      <w:r>
         <w:br w:type="page"/>
       </w:r>
     </w:p>
@@ -3148,7 +3131,7 @@
                     <pic:cNvPicPr/>
                   </pic:nvPicPr>
                   <pic:blipFill>
-                    <a:blip r:embed="rId14"/>
+                    <a:blip r:embed="rId15"/>
                     <a:stretch>
                       <a:fillRect/>
                     </a:stretch>
@@ -4451,6 +4434,7 @@
   <w:style w:type="character" w:default="1" w:styleId="Carpredefinitoparagrafo">
     <w:name w:val="Default Paragraph Font"/>
     <w:uiPriority w:val="1"/>
+    <w:semiHidden/>
     <w:unhideWhenUsed/>
   </w:style>
   <w:style w:type="table" w:default="1" w:styleId="Tabellanormale">

</xml_diff>